<commit_message>
Calculated new metrics and recompiled alldat
</commit_message>
<xml_diff>
--- a/Meeting notes.docx
+++ b/Meeting notes.docx
@@ -2,6 +2,182 @@
 <file path=word/document.xml><?xml version="1.0" encoding="utf-8"?>
 <w:document xmlns:wpc="http://schemas.microsoft.com/office/word/2010/wordprocessingCanvas" xmlns:cx="http://schemas.microsoft.com/office/drawing/2014/chartex" xmlns:cx1="http://schemas.microsoft.com/office/drawing/2015/9/8/chartex" xmlns:cx2="http://schemas.microsoft.com/office/drawing/2015/10/21/chartex" xmlns:cx3="http://schemas.microsoft.com/office/drawing/2016/5/9/chartex" xmlns:cx4="http://schemas.microsoft.com/office/drawing/2016/5/10/chartex" xmlns:cx5="http://schemas.microsoft.com/office/drawing/2016/5/11/chartex" xmlns:cx6="http://schemas.microsoft.com/office/drawing/2016/5/12/chartex" xmlns:cx7="http://schemas.microsoft.com/office/drawing/2016/5/13/chartex" xmlns:cx8="http://schemas.microsoft.com/office/drawing/2016/5/14/chartex" xmlns:mc="http://schemas.openxmlformats.org/markup-compatibility/2006" xmlns:aink="http://schemas.microsoft.com/office/drawing/2016/ink" xmlns:am3d="http://schemas.microsoft.com/office/drawing/2017/model3d" xmlns:o="urn:schemas-microsoft-com:office:office" xmlns:r="http://schemas.openxmlformats.org/officeDocument/2006/relationships" xmlns:m="http://schemas.openxmlformats.org/officeDocument/2006/math" xmlns:v="urn:schemas-microsoft-com:vml" xmlns:wp14="http://schemas.microsoft.com/office/word/2010/wordprocessingDrawing" xmlns:wp="http://schemas.openxmlformats.org/drawingml/2006/wordprocessingDrawing" xmlns:w10="urn:schemas-microsoft-com:office:word" xmlns:w="http://schemas.openxmlformats.org/wordprocessingml/2006/main" xmlns:w14="http://schemas.microsoft.com/office/word/2010/wordml" xmlns:w15="http://schemas.microsoft.com/office/word/2012/wordml" xmlns:w16cex="http://schemas.microsoft.com/office/word/2018/wordml/cex" xmlns:w16cid="http://schemas.microsoft.com/office/word/2016/wordml/cid" xmlns:w16="http://schemas.microsoft.com/office/word/2018/wordml" xmlns:w16se="http://schemas.microsoft.com/office/word/2015/wordml/symex" xmlns:wpg="http://schemas.microsoft.com/office/word/2010/wordprocessingGroup" xmlns:wpi="http://schemas.microsoft.com/office/word/2010/wordprocessingInk" xmlns:wne="http://schemas.microsoft.com/office/word/2006/wordml" xmlns:wps="http://schemas.microsoft.com/office/word/2010/wordprocessingShape" mc:Ignorable="w14 w15 w16se w16cid w16 w16cex wp14">
   <w:body>
+    <w:p>
+      <w:r>
+        <w:t>Meeting w/ Beverley &amp; Jamie Shanley</w:t>
+      </w:r>
+    </w:p>
+    <w:p>
+      <w:r>
+        <w:t>Forward Jamie the email with the raw data</w:t>
+      </w:r>
+    </w:p>
+    <w:p>
+      <w:r>
+        <w:t>Look at Lance B and Donna paper</w:t>
+      </w:r>
+    </w:p>
+    <w:p>
+      <w:r>
+        <w:t xml:space="preserve">QAQC </w:t>
+      </w:r>
+      <w:r>
+        <w:t>pyranometer data to look for daily cycle</w:t>
+      </w:r>
+    </w:p>
+    <w:p>
+      <w:r>
+        <w:t xml:space="preserve">Calc &amp; visualize cumulative </w:t>
+      </w:r>
+      <w:proofErr w:type="spellStart"/>
+      <w:r>
+        <w:t>precip</w:t>
+      </w:r>
+      <w:proofErr w:type="spellEnd"/>
+      <w:r>
+        <w:t xml:space="preserve"> curves (could plot runoff and discharge if normalized)</w:t>
+      </w:r>
+    </w:p>
+    <w:p>
+      <w:r>
+        <w:t>Calc &amp; t</w:t>
+      </w:r>
+      <w:r>
+        <w:t xml:space="preserve">ry using </w:t>
+      </w:r>
+      <w:r>
+        <w:t>cumulative diversion</w:t>
+      </w:r>
+    </w:p>
+    <w:p>
+      <w:r>
+        <w:t>Calc antecedent/memory variables</w:t>
+      </w:r>
+    </w:p>
+    <w:p>
+      <w:r>
+        <w:t xml:space="preserve">How to </w:t>
+      </w:r>
+      <w:r>
+        <w:t>incorporate</w:t>
+      </w:r>
+      <w:r>
+        <w:t xml:space="preserve"> memory effect:</w:t>
+      </w:r>
+    </w:p>
+    <w:p>
+      <w:pPr>
+        <w:pStyle w:val="ListParagraph"/>
+        <w:numPr>
+          <w:ilvl w:val="0"/>
+          <w:numId w:val="2"/>
+        </w:numPr>
+      </w:pPr>
+      <w:r>
+        <w:t>3-5 day moving averages</w:t>
+      </w:r>
+    </w:p>
+    <w:p>
+      <w:pPr>
+        <w:pStyle w:val="ListParagraph"/>
+        <w:numPr>
+          <w:ilvl w:val="0"/>
+          <w:numId w:val="2"/>
+        </w:numPr>
+      </w:pPr>
+      <w:r>
+        <w:t xml:space="preserve">Temperature, </w:t>
+      </w:r>
+      <w:proofErr w:type="spellStart"/>
+      <w:r>
+        <w:t>precip</w:t>
+      </w:r>
+      <w:proofErr w:type="spellEnd"/>
+    </w:p>
+    <w:p>
+      <w:pPr>
+        <w:pStyle w:val="ListParagraph"/>
+        <w:numPr>
+          <w:ilvl w:val="0"/>
+          <w:numId w:val="2"/>
+        </w:numPr>
+      </w:pPr>
+      <w:r>
+        <w:t>Pyranometer, try the daily sum</w:t>
+      </w:r>
+    </w:p>
+    <w:p>
+      <w:pPr>
+        <w:pStyle w:val="ListParagraph"/>
+        <w:numPr>
+          <w:ilvl w:val="0"/>
+          <w:numId w:val="2"/>
+        </w:numPr>
+      </w:pPr>
+      <w:r>
+        <w:t>Try degree day</w:t>
+      </w:r>
+    </w:p>
+    <w:p>
+      <w:pPr>
+        <w:pStyle w:val="ListParagraph"/>
+        <w:numPr>
+          <w:ilvl w:val="1"/>
+          <w:numId w:val="2"/>
+        </w:numPr>
+      </w:pPr>
+      <w:r>
+        <w:t xml:space="preserve">I’m not sure this makes sense, skipping for now </w:t>
+      </w:r>
+    </w:p>
+    <w:p>
+      <w:r>
+        <w:t>Calculate diff in June vs. diff at end of Sept and look at correlations (justification for looking at this spring snowmelt period)</w:t>
+      </w:r>
+    </w:p>
+    <w:p>
+      <w:r>
+        <w:t>Data gaps in 2018 and 2019</w:t>
+      </w:r>
+    </w:p>
+    <w:p>
+      <w:r>
+        <w:t>Quantitative metrics</w:t>
+      </w:r>
+    </w:p>
+    <w:p>
+      <w:pPr>
+        <w:pStyle w:val="ListParagraph"/>
+        <w:numPr>
+          <w:ilvl w:val="0"/>
+          <w:numId w:val="2"/>
+        </w:numPr>
+      </w:pPr>
+      <w:r>
+        <w:t xml:space="preserve"># of days that have </w:t>
+      </w:r>
+      <w:proofErr w:type="spellStart"/>
+      <w:r>
+        <w:t>precip</w:t>
+      </w:r>
+      <w:proofErr w:type="spellEnd"/>
+      <w:r>
+        <w:t xml:space="preserve"> cluster</w:t>
+      </w:r>
+    </w:p>
+    <w:p>
+      <w:r>
+        <w:t>Group the years into high diff med diff low diff</w:t>
+      </w:r>
+    </w:p>
+    <w:p>
+      <w:r>
+        <w:t>Stacked bar graph (height = total runoff) of proportion of cluster, arrange bars by height</w:t>
+      </w:r>
+    </w:p>
+    <w:p/>
+    <w:p/>
+    <w:p/>
     <w:p>
       <w:r>
         <w:t>Meeting w/ Beverley &amp; Donna re: SOM for Beverley’s paper</w:t>
@@ -273,8 +449,124 @@
       </w:rPr>
     </w:lvl>
   </w:abstractNum>
+  <w:abstractNum w:abstractNumId="1" w15:restartNumberingAfterBreak="0">
+    <w:nsid w:val="2F0E6002"/>
+    <w:multiLevelType w:val="hybridMultilevel"/>
+    <w:tmpl w:val="7F008CC6"/>
+    <w:lvl w:ilvl="0" w:tplc="D7B03B32">
+      <w:start w:val="23"/>
+      <w:numFmt w:val="bullet"/>
+      <w:lvlText w:val="-"/>
+      <w:lvlJc w:val="left"/>
+      <w:pPr>
+        <w:ind w:left="720" w:hanging="360"/>
+      </w:pPr>
+      <w:rPr>
+        <w:rFonts w:ascii="Times New Roman" w:eastAsiaTheme="minorHAnsi" w:hAnsi="Times New Roman" w:cs="Times New Roman" w:hint="default"/>
+      </w:rPr>
+    </w:lvl>
+    <w:lvl w:ilvl="1" w:tplc="04090003">
+      <w:start w:val="1"/>
+      <w:numFmt w:val="bullet"/>
+      <w:lvlText w:val="o"/>
+      <w:lvlJc w:val="left"/>
+      <w:pPr>
+        <w:ind w:left="1440" w:hanging="360"/>
+      </w:pPr>
+      <w:rPr>
+        <w:rFonts w:ascii="Courier New" w:hAnsi="Courier New" w:cs="Courier New" w:hint="default"/>
+      </w:rPr>
+    </w:lvl>
+    <w:lvl w:ilvl="2" w:tplc="04090005" w:tentative="1">
+      <w:start w:val="1"/>
+      <w:numFmt w:val="bullet"/>
+      <w:lvlText w:val=""/>
+      <w:lvlJc w:val="left"/>
+      <w:pPr>
+        <w:ind w:left="2160" w:hanging="360"/>
+      </w:pPr>
+      <w:rPr>
+        <w:rFonts w:ascii="Wingdings" w:hAnsi="Wingdings" w:hint="default"/>
+      </w:rPr>
+    </w:lvl>
+    <w:lvl w:ilvl="3" w:tplc="04090001" w:tentative="1">
+      <w:start w:val="1"/>
+      <w:numFmt w:val="bullet"/>
+      <w:lvlText w:val=""/>
+      <w:lvlJc w:val="left"/>
+      <w:pPr>
+        <w:ind w:left="2880" w:hanging="360"/>
+      </w:pPr>
+      <w:rPr>
+        <w:rFonts w:ascii="Symbol" w:hAnsi="Symbol" w:hint="default"/>
+      </w:rPr>
+    </w:lvl>
+    <w:lvl w:ilvl="4" w:tplc="04090003" w:tentative="1">
+      <w:start w:val="1"/>
+      <w:numFmt w:val="bullet"/>
+      <w:lvlText w:val="o"/>
+      <w:lvlJc w:val="left"/>
+      <w:pPr>
+        <w:ind w:left="3600" w:hanging="360"/>
+      </w:pPr>
+      <w:rPr>
+        <w:rFonts w:ascii="Courier New" w:hAnsi="Courier New" w:cs="Courier New" w:hint="default"/>
+      </w:rPr>
+    </w:lvl>
+    <w:lvl w:ilvl="5" w:tplc="04090005" w:tentative="1">
+      <w:start w:val="1"/>
+      <w:numFmt w:val="bullet"/>
+      <w:lvlText w:val=""/>
+      <w:lvlJc w:val="left"/>
+      <w:pPr>
+        <w:ind w:left="4320" w:hanging="360"/>
+      </w:pPr>
+      <w:rPr>
+        <w:rFonts w:ascii="Wingdings" w:hAnsi="Wingdings" w:hint="default"/>
+      </w:rPr>
+    </w:lvl>
+    <w:lvl w:ilvl="6" w:tplc="04090001" w:tentative="1">
+      <w:start w:val="1"/>
+      <w:numFmt w:val="bullet"/>
+      <w:lvlText w:val=""/>
+      <w:lvlJc w:val="left"/>
+      <w:pPr>
+        <w:ind w:left="5040" w:hanging="360"/>
+      </w:pPr>
+      <w:rPr>
+        <w:rFonts w:ascii="Symbol" w:hAnsi="Symbol" w:hint="default"/>
+      </w:rPr>
+    </w:lvl>
+    <w:lvl w:ilvl="7" w:tplc="04090003" w:tentative="1">
+      <w:start w:val="1"/>
+      <w:numFmt w:val="bullet"/>
+      <w:lvlText w:val="o"/>
+      <w:lvlJc w:val="left"/>
+      <w:pPr>
+        <w:ind w:left="5760" w:hanging="360"/>
+      </w:pPr>
+      <w:rPr>
+        <w:rFonts w:ascii="Courier New" w:hAnsi="Courier New" w:cs="Courier New" w:hint="default"/>
+      </w:rPr>
+    </w:lvl>
+    <w:lvl w:ilvl="8" w:tplc="04090005" w:tentative="1">
+      <w:start w:val="1"/>
+      <w:numFmt w:val="bullet"/>
+      <w:lvlText w:val=""/>
+      <w:lvlJc w:val="left"/>
+      <w:pPr>
+        <w:ind w:left="6480" w:hanging="360"/>
+      </w:pPr>
+      <w:rPr>
+        <w:rFonts w:ascii="Wingdings" w:hAnsi="Wingdings" w:hint="default"/>
+      </w:rPr>
+    </w:lvl>
+  </w:abstractNum>
   <w:num w:numId="1">
     <w:abstractNumId w:val="0"/>
+  </w:num>
+  <w:num w:numId="2">
+    <w:abstractNumId w:val="1"/>
   </w:num>
 </w:numbering>
 </file>

</xml_diff>

<commit_message>
Results after 2021-01-12 analysis
</commit_message>
<xml_diff>
--- a/Meeting notes.docx
+++ b/Meeting notes.docx
@@ -14,6 +14,9 @@
     </w:p>
     <w:p>
       <w:r>
+        <w:rPr>
+          <w:highlight w:val="yellow"/>
+        </w:rPr>
         <w:t>Look at Lance B and Donna paper</w:t>
       </w:r>
     </w:p>
@@ -137,11 +140,6 @@
     </w:p>
     <w:p>
       <w:r>
-        <w:t>Data gaps in 2018 and 2019</w:t>
-      </w:r>
-    </w:p>
-    <w:p>
-      <w:r>
         <w:t>Quantitative metrics</w:t>
       </w:r>
     </w:p>
@@ -175,6 +173,114 @@
         <w:t>Stacked bar graph (height = total runoff) of proportion of cluster, arrange bars by height</w:t>
       </w:r>
     </w:p>
+    <w:p>
+      <w:r>
+        <w:t>Re-run SOM with 1500 iterations</w:t>
+      </w:r>
+    </w:p>
+    <w:p/>
+    <w:p>
+      <w:r>
+        <w:t xml:space="preserve">Try regressing diff on proportion of days with </w:t>
+      </w:r>
+      <w:proofErr w:type="spellStart"/>
+      <w:r>
+        <w:t>precip</w:t>
+      </w:r>
+      <w:proofErr w:type="spellEnd"/>
+      <w:r>
+        <w:t xml:space="preserve"> during warm period</w:t>
+      </w:r>
+    </w:p>
+    <w:p>
+      <w:r>
+        <w:t xml:space="preserve">What about range normalizing </w:t>
+      </w:r>
+      <w:r>
+        <w:t>vars by wye</w:t>
+      </w:r>
+      <w:proofErr w:type="spellStart"/>
+      <w:r>
+        <w:t>ar</w:t>
+      </w:r>
+      <w:proofErr w:type="spellEnd"/>
+      <w:r>
+        <w:t>? At least for snow depth?</w:t>
+      </w:r>
+    </w:p>
+    <w:p>
+      <w:r>
+        <w:t xml:space="preserve">Maybe look at relationship between cumulative </w:t>
+      </w:r>
+      <w:proofErr w:type="spellStart"/>
+      <w:r>
+        <w:t>precip</w:t>
+      </w:r>
+      <w:proofErr w:type="spellEnd"/>
+      <w:r>
+        <w:t xml:space="preserve"> and diff? Maybe after the switch from cold to warm?</w:t>
+      </w:r>
+    </w:p>
+    <w:p>
+      <w:r>
+        <w:t>Maybe it has something to do with the number of days of rain</w:t>
+      </w:r>
+      <w:r>
+        <w:t xml:space="preserve"> after the s-curve? Including in late-spring and summer?</w:t>
+      </w:r>
+    </w:p>
+    <w:p/>
+    <w:p>
+      <w:r>
+        <w:t xml:space="preserve">PCA and how years fall out </w:t>
+      </w:r>
+    </w:p>
+    <w:p>
+      <w:r>
+        <w:t>Proportion of blue vs. green</w:t>
+      </w:r>
+    </w:p>
+    <w:p>
+      <w:r>
+        <w:t xml:space="preserve">Ration of </w:t>
+      </w:r>
+    </w:p>
+    <w:p/>
+    <w:p>
+      <w:r>
+        <w:t xml:space="preserve">Higher: 2012, </w:t>
+      </w:r>
+      <w:r>
+        <w:t>2006, 2011, 2013</w:t>
+      </w:r>
+    </w:p>
+    <w:p>
+      <w:r>
+        <w:t>Lower, 2002, 2016, 2017, 2019</w:t>
+      </w:r>
+    </w:p>
+    <w:p/>
+    <w:p>
+      <w:r>
+        <w:t xml:space="preserve">Years where dynamics occur before </w:t>
+      </w:r>
+      <w:proofErr w:type="spellStart"/>
+      <w:r>
+        <w:t>springmelt</w:t>
+      </w:r>
+      <w:proofErr w:type="spellEnd"/>
+      <w:r>
+        <w:t xml:space="preserve">: </w:t>
+      </w:r>
+      <w:r>
+        <w:t xml:space="preserve">2004, 2006, </w:t>
+      </w:r>
+    </w:p>
+    <w:p>
+      <w:r>
+        <w:t>Maybe 2009</w:t>
+      </w:r>
+    </w:p>
     <w:p/>
     <w:p/>
     <w:p/>
@@ -231,6 +337,7 @@
         </w:numPr>
       </w:pPr>
       <w:r>
+        <w:lastRenderedPageBreak/>
         <w:t xml:space="preserve">Do it just for </w:t>
       </w:r>
       <w:r>

</xml_diff>